<commit_message>
lagt til testing av KN kommandoen
</commit_message>
<xml_diff>
--- a/Testing/KN_Testing.docx
+++ b/Testing/KN_Testing.docx
@@ -1,6 +1,6 @@
 
 <file path=word/document.xml><?xml version="1.0" encoding="utf-8"?>
-<w:document xmlns:wpc="http://schemas.microsoft.com/office/word/2010/wordprocessingCanvas" xmlns:cx="http://schemas.microsoft.com/office/drawing/2014/chartex" xmlns:cx1="http://schemas.microsoft.com/office/drawing/2015/9/8/chartex" xmlns:mc="http://schemas.openxmlformats.org/markup-compatibility/2006" xmlns:o="urn:schemas-microsoft-com:office:office" xmlns:r="http://schemas.openxmlformats.org/officeDocument/2006/relationships" xmlns:m="http://schemas.openxmlformats.org/officeDocument/2006/math" xmlns:v="urn:schemas-microsoft-com:vml" xmlns:wp14="http://schemas.microsoft.com/office/word/2010/wordprocessingDrawing" xmlns:wp="http://schemas.openxmlformats.org/drawingml/2006/wordprocessingDrawing" xmlns:w10="urn:schemas-microsoft-com:office:word" xmlns:w="http://schemas.openxmlformats.org/wordprocessingml/2006/main" xmlns:w14="http://schemas.microsoft.com/office/word/2010/wordml" xmlns:w15="http://schemas.microsoft.com/office/word/2012/wordml" xmlns:w16se="http://schemas.microsoft.com/office/word/2015/wordml/symex" xmlns:wpg="http://schemas.microsoft.com/office/word/2010/wordprocessingGroup" xmlns:wpi="http://schemas.microsoft.com/office/word/2010/wordprocessingInk" xmlns:wne="http://schemas.microsoft.com/office/word/2006/wordml" xmlns:wps="http://schemas.microsoft.com/office/word/2010/wordprocessingShape" mc:Ignorable="w14 w15 w16se wp14">
+<w:document xmlns:wpc="http://schemas.microsoft.com/office/word/2010/wordprocessingCanvas" xmlns:cx="http://schemas.microsoft.com/office/drawing/2014/chartex" xmlns:cx1="http://schemas.microsoft.com/office/drawing/2015/9/8/chartex" xmlns:cx2="http://schemas.microsoft.com/office/drawing/2015/10/21/chartex" xmlns:cx3="http://schemas.microsoft.com/office/drawing/2016/5/9/chartex" xmlns:cx4="http://schemas.microsoft.com/office/drawing/2016/5/10/chartex" xmlns:cx5="http://schemas.microsoft.com/office/drawing/2016/5/11/chartex" xmlns:cx6="http://schemas.microsoft.com/office/drawing/2016/5/12/chartex" xmlns:cx7="http://schemas.microsoft.com/office/drawing/2016/5/13/chartex" xmlns:cx8="http://schemas.microsoft.com/office/drawing/2016/5/14/chartex" xmlns:mc="http://schemas.openxmlformats.org/markup-compatibility/2006" xmlns:aink="http://schemas.microsoft.com/office/drawing/2016/ink" xmlns:am3d="http://schemas.microsoft.com/office/drawing/2017/model3d" xmlns:o="urn:schemas-microsoft-com:office:office" xmlns:r="http://schemas.openxmlformats.org/officeDocument/2006/relationships" xmlns:m="http://schemas.openxmlformats.org/officeDocument/2006/math" xmlns:v="urn:schemas-microsoft-com:vml" xmlns:wp14="http://schemas.microsoft.com/office/word/2010/wordprocessingDrawing" xmlns:wp="http://schemas.openxmlformats.org/drawingml/2006/wordprocessingDrawing" xmlns:w10="urn:schemas-microsoft-com:office:word" xmlns:w="http://schemas.openxmlformats.org/wordprocessingml/2006/main" xmlns:w14="http://schemas.microsoft.com/office/word/2010/wordml" xmlns:w15="http://schemas.microsoft.com/office/word/2012/wordml" xmlns:w16cex="http://schemas.microsoft.com/office/word/2018/wordml/cex" xmlns:w16cid="http://schemas.microsoft.com/office/word/2016/wordml/cid" xmlns:w16="http://schemas.microsoft.com/office/word/2018/wordml" xmlns:w16sdtdh="http://schemas.microsoft.com/office/word/2020/wordml/sdtdatahash" xmlns:w16se="http://schemas.microsoft.com/office/word/2015/wordml/symex" xmlns:wpg="http://schemas.microsoft.com/office/word/2010/wordprocessingGroup" xmlns:wpi="http://schemas.microsoft.com/office/word/2010/wordprocessingInk" xmlns:wne="http://schemas.microsoft.com/office/word/2006/wordml" xmlns:wps="http://schemas.microsoft.com/office/word/2010/wordprocessingShape" mc:Ignorable="w14 w15 w16se w16cid w16 w16cex w16sdtdh wp14">
   <w:body>
     <w:p>
       <w:r>
@@ -8,6 +8,9 @@
       </w:r>
       <w:r>
         <w:t xml:space="preserve">:  </w:t>
+      </w:r>
+      <w:r>
+        <w:t>45</w:t>
       </w:r>
       <w:r>
         <w:tab/>
@@ -32,12 +35,7 @@
         <w:tab/>
       </w:r>
       <w:r>
-        <w:t xml:space="preserve">K  </w:t>
-      </w:r>
-      <w:bookmarkStart w:id="0" w:name="_GoBack"/>
-      <w:bookmarkEnd w:id="0"/>
-      <w:r>
-        <w:t>N</w:t>
+        <w:t>K  N</w:t>
       </w:r>
     </w:p>
     <w:p>
@@ -50,25 +48,25 @@
     </w:p>
     <w:tbl>
       <w:tblPr>
-        <w:tblStyle w:val="Tabellrutenett"/>
+        <w:tblStyle w:val="TableGrid"/>
         <w:tblW w:w="15730" w:type="dxa"/>
         <w:tblLook w:val="04A0" w:firstRow="1" w:lastRow="0" w:firstColumn="1" w:lastColumn="0" w:noHBand="0" w:noVBand="1"/>
       </w:tblPr>
       <w:tblGrid>
-        <w:gridCol w:w="562"/>
-        <w:gridCol w:w="2268"/>
-        <w:gridCol w:w="2835"/>
-        <w:gridCol w:w="993"/>
-        <w:gridCol w:w="2409"/>
-        <w:gridCol w:w="2268"/>
-        <w:gridCol w:w="851"/>
+        <w:gridCol w:w="560"/>
+        <w:gridCol w:w="2257"/>
+        <w:gridCol w:w="2565"/>
+        <w:gridCol w:w="1321"/>
+        <w:gridCol w:w="2394"/>
+        <w:gridCol w:w="2248"/>
         <w:gridCol w:w="850"/>
-        <w:gridCol w:w="2694"/>
+        <w:gridCol w:w="849"/>
+        <w:gridCol w:w="2686"/>
       </w:tblGrid>
       <w:tr>
         <w:tc>
           <w:tcPr>
-            <w:tcW w:w="562" w:type="dxa"/>
+            <w:tcW w:w="560" w:type="dxa"/>
           </w:tcPr>
           <w:p>
             <w:pPr>
@@ -93,7 +91,7 @@
         </w:tc>
         <w:tc>
           <w:tcPr>
-            <w:tcW w:w="2268" w:type="dxa"/>
+            <w:tcW w:w="2257" w:type="dxa"/>
           </w:tcPr>
           <w:p>
             <w:pPr>
@@ -112,7 +110,7 @@
         </w:tc>
         <w:tc>
           <w:tcPr>
-            <w:tcW w:w="2835" w:type="dxa"/>
+            <w:tcW w:w="2565" w:type="dxa"/>
           </w:tcPr>
           <w:p>
             <w:pPr>
@@ -131,7 +129,7 @@
         </w:tc>
         <w:tc>
           <w:tcPr>
-            <w:tcW w:w="993" w:type="dxa"/>
+            <w:tcW w:w="1321" w:type="dxa"/>
           </w:tcPr>
           <w:p>
             <w:pPr>
@@ -150,7 +148,7 @@
         </w:tc>
         <w:tc>
           <w:tcPr>
-            <w:tcW w:w="2409" w:type="dxa"/>
+            <w:tcW w:w="2394" w:type="dxa"/>
           </w:tcPr>
           <w:p>
             <w:pPr>
@@ -169,7 +167,7 @@
         </w:tc>
         <w:tc>
           <w:tcPr>
-            <w:tcW w:w="2268" w:type="dxa"/>
+            <w:tcW w:w="2248" w:type="dxa"/>
           </w:tcPr>
           <w:p>
             <w:pPr>
@@ -188,7 +186,7 @@
         </w:tc>
         <w:tc>
           <w:tcPr>
-            <w:tcW w:w="851" w:type="dxa"/>
+            <w:tcW w:w="850" w:type="dxa"/>
           </w:tcPr>
           <w:p>
             <w:pPr>
@@ -213,7 +211,7 @@
         </w:tc>
         <w:tc>
           <w:tcPr>
-            <w:tcW w:w="850" w:type="dxa"/>
+            <w:tcW w:w="849" w:type="dxa"/>
           </w:tcPr>
           <w:p>
             <w:pPr>
@@ -232,7 +230,7 @@
         </w:tc>
         <w:tc>
           <w:tcPr>
-            <w:tcW w:w="2694" w:type="dxa"/>
+            <w:tcW w:w="2686" w:type="dxa"/>
           </w:tcPr>
           <w:p>
             <w:pPr>
@@ -259,117 +257,242 @@
       <w:tr>
         <w:tc>
           <w:tcPr>
-            <w:tcW w:w="562" w:type="dxa"/>
-          </w:tcPr>
-          <w:p/>
-          <w:p/>
-          <w:p/>
-        </w:tc>
-        <w:tc>
-          <w:tcPr>
-            <w:tcW w:w="2268" w:type="dxa"/>
-          </w:tcPr>
-          <w:p/>
-          <w:p/>
-          <w:p/>
-        </w:tc>
-        <w:tc>
-          <w:tcPr>
-            <w:tcW w:w="2835" w:type="dxa"/>
-          </w:tcPr>
-          <w:p/>
-        </w:tc>
-        <w:tc>
-          <w:tcPr>
-            <w:tcW w:w="993" w:type="dxa"/>
-          </w:tcPr>
-          <w:p/>
-        </w:tc>
-        <w:tc>
-          <w:tcPr>
-            <w:tcW w:w="2409" w:type="dxa"/>
-          </w:tcPr>
-          <w:p/>
-        </w:tc>
-        <w:tc>
-          <w:tcPr>
-            <w:tcW w:w="2268" w:type="dxa"/>
-          </w:tcPr>
-          <w:p/>
-        </w:tc>
-        <w:tc>
-          <w:tcPr>
-            <w:tcW w:w="851" w:type="dxa"/>
-          </w:tcPr>
-          <w:p/>
+            <w:tcW w:w="560" w:type="dxa"/>
+          </w:tcPr>
+          <w:p/>
+          <w:p>
+            <w:r>
+              <w:t>1</w:t>
+            </w:r>
+          </w:p>
+          <w:p/>
+        </w:tc>
+        <w:tc>
+          <w:tcPr>
+            <w:tcW w:w="2257" w:type="dxa"/>
+          </w:tcPr>
+          <w:p/>
+          <w:p>
+            <w:r>
+              <w:t>Kommandoene ‘K’, så ‘N’</w:t>
+            </w:r>
+            <w:r>
+              <w:t>,</w:t>
+            </w:r>
+            <w:r>
+              <w:t xml:space="preserve"> er skrevet</w:t>
+            </w:r>
+          </w:p>
+          <w:p/>
+        </w:tc>
+        <w:tc>
+          <w:tcPr>
+            <w:tcW w:w="2565" w:type="dxa"/>
+          </w:tcPr>
+          <w:p/>
+          <w:p>
+            <w:r>
+              <w:t>Ber om kundens navn</w:t>
+            </w:r>
+          </w:p>
+        </w:tc>
+        <w:tc>
+          <w:tcPr>
+            <w:tcW w:w="1321" w:type="dxa"/>
+          </w:tcPr>
+          <w:p/>
+          <w:p>
+            <w:r>
+              <w:t>XXX</w:t>
+            </w:r>
+          </w:p>
+        </w:tc>
+        <w:tc>
+          <w:tcPr>
+            <w:tcW w:w="2394" w:type="dxa"/>
+          </w:tcPr>
+          <w:p/>
+          <w:p>
+            <w:r>
+              <w:t>Navnet er gyldig</w:t>
+            </w:r>
+          </w:p>
+          <w:p>
+            <w:r>
+              <w:t>Ber om tlf</w:t>
+            </w:r>
+            <w:r>
+              <w:t>. nummer</w:t>
+            </w:r>
+          </w:p>
+        </w:tc>
+        <w:tc>
+          <w:tcPr>
+            <w:tcW w:w="2248" w:type="dxa"/>
+          </w:tcPr>
+          <w:p>
+            <w:r>
+              <w:t xml:space="preserve">              </w:t>
+            </w:r>
+          </w:p>
+          <w:p>
+            <w:r>
+              <w:t xml:space="preserve">               -||-</w:t>
+            </w:r>
+          </w:p>
         </w:tc>
         <w:tc>
           <w:tcPr>
             <w:tcW w:w="850" w:type="dxa"/>
           </w:tcPr>
           <w:p/>
-        </w:tc>
-        <w:tc>
-          <w:tcPr>
-            <w:tcW w:w="2694" w:type="dxa"/>
-          </w:tcPr>
-          <w:p/>
+          <w:p>
+            <w:r>
+              <w:t>OK</w:t>
+            </w:r>
+          </w:p>
+        </w:tc>
+        <w:tc>
+          <w:tcPr>
+            <w:tcW w:w="849" w:type="dxa"/>
+          </w:tcPr>
+          <w:p/>
+          <w:p>
+            <w:r>
+              <w:t>Anna</w:t>
+            </w:r>
+          </w:p>
+        </w:tc>
+        <w:tc>
+          <w:tcPr>
+            <w:tcW w:w="2686" w:type="dxa"/>
+          </w:tcPr>
+          <w:p/>
+          <w:p>
+            <w:r>
+              <w:t>Hva som helst kan været et navn, tall, bindestreker etc.</w:t>
+            </w:r>
+          </w:p>
         </w:tc>
       </w:tr>
       <w:tr>
         <w:tc>
           <w:tcPr>
-            <w:tcW w:w="562" w:type="dxa"/>
-          </w:tcPr>
-          <w:p/>
-          <w:p/>
-          <w:p/>
-        </w:tc>
-        <w:tc>
-          <w:tcPr>
-            <w:tcW w:w="2268" w:type="dxa"/>
-          </w:tcPr>
-          <w:p/>
-        </w:tc>
-        <w:tc>
-          <w:tcPr>
-            <w:tcW w:w="2835" w:type="dxa"/>
-          </w:tcPr>
-          <w:p/>
-        </w:tc>
-        <w:tc>
-          <w:tcPr>
-            <w:tcW w:w="993" w:type="dxa"/>
-          </w:tcPr>
-          <w:p/>
-        </w:tc>
-        <w:tc>
-          <w:tcPr>
-            <w:tcW w:w="2409" w:type="dxa"/>
-          </w:tcPr>
-          <w:p/>
-        </w:tc>
-        <w:tc>
-          <w:tcPr>
-            <w:tcW w:w="2268" w:type="dxa"/>
-          </w:tcPr>
-          <w:p/>
-        </w:tc>
-        <w:tc>
-          <w:tcPr>
-            <w:tcW w:w="851" w:type="dxa"/>
-          </w:tcPr>
-          <w:p/>
+            <w:tcW w:w="560" w:type="dxa"/>
+          </w:tcPr>
+          <w:p/>
+          <w:p>
+            <w:r>
+              <w:t>2</w:t>
+            </w:r>
+          </w:p>
+          <w:p/>
+        </w:tc>
+        <w:tc>
+          <w:tcPr>
+            <w:tcW w:w="2257" w:type="dxa"/>
+          </w:tcPr>
+          <w:p/>
+          <w:p/>
+          <w:p/>
+          <w:p>
+            <w:r>
+              <w:t>Pkt. 1 fullført/OK</w:t>
+            </w:r>
+          </w:p>
+        </w:tc>
+        <w:tc>
+          <w:tcPr>
+            <w:tcW w:w="2565" w:type="dxa"/>
+          </w:tcPr>
+          <w:p/>
+          <w:p>
+            <w:r>
+              <w:t>Leser inn tlf. nummer til kunden</w:t>
+            </w:r>
+          </w:p>
+          <w:p/>
+        </w:tc>
+        <w:tc>
+          <w:tcPr>
+            <w:tcW w:w="1321" w:type="dxa"/>
+          </w:tcPr>
+          <w:p/>
+          <w:p>
+            <w:r>
+              <w:t>XXX</w:t>
+            </w:r>
+          </w:p>
+          <w:p>
+            <w:r>
+              <w:t>(Ikke innenfor det gitte verdiene)</w:t>
+            </w:r>
+          </w:p>
+          <w:p>
+            <w:r>
+              <w:t xml:space="preserve">  </w:t>
+            </w:r>
+          </w:p>
+        </w:tc>
+        <w:tc>
+          <w:tcPr>
+            <w:tcW w:w="2394" w:type="dxa"/>
+          </w:tcPr>
+          <w:p/>
+          <w:p>
+            <w:r>
+              <w:t xml:space="preserve">Looper til det kommer et gyldig tlf. nummer innenfor </w:t>
+            </w:r>
+            <w:r>
+              <w:t>det gitte verdiene</w:t>
+            </w:r>
+          </w:p>
+        </w:tc>
+        <w:tc>
+          <w:tcPr>
+            <w:tcW w:w="2248" w:type="dxa"/>
+          </w:tcPr>
+          <w:p/>
+          <w:p/>
+          <w:p/>
+          <w:p>
+            <w:r>
+              <w:t xml:space="preserve">             </w:t>
+            </w:r>
+            <w:r>
+              <w:t xml:space="preserve">  -||-</w:t>
+            </w:r>
+          </w:p>
         </w:tc>
         <w:tc>
           <w:tcPr>
             <w:tcW w:w="850" w:type="dxa"/>
           </w:tcPr>
           <w:p/>
-        </w:tc>
-        <w:tc>
-          <w:tcPr>
-            <w:tcW w:w="2694" w:type="dxa"/>
+          <w:p/>
+          <w:p/>
+          <w:p>
+            <w:r>
+              <w:t>OK</w:t>
+            </w:r>
+          </w:p>
+        </w:tc>
+        <w:tc>
+          <w:tcPr>
+            <w:tcW w:w="849" w:type="dxa"/>
+          </w:tcPr>
+          <w:p/>
+          <w:p/>
+          <w:p/>
+          <w:p>
+            <w:r>
+              <w:t>Anna</w:t>
+            </w:r>
+          </w:p>
+        </w:tc>
+        <w:tc>
+          <w:tcPr>
+            <w:tcW w:w="2686" w:type="dxa"/>
           </w:tcPr>
           <w:p/>
         </w:tc>
@@ -377,57 +500,117 @@
       <w:tr>
         <w:tc>
           <w:tcPr>
-            <w:tcW w:w="562" w:type="dxa"/>
-          </w:tcPr>
-          <w:p/>
-          <w:p/>
-          <w:p/>
-        </w:tc>
-        <w:tc>
-          <w:tcPr>
-            <w:tcW w:w="2268" w:type="dxa"/>
-          </w:tcPr>
-          <w:p/>
-        </w:tc>
-        <w:tc>
-          <w:tcPr>
-            <w:tcW w:w="2835" w:type="dxa"/>
-          </w:tcPr>
-          <w:p/>
-        </w:tc>
-        <w:tc>
-          <w:tcPr>
-            <w:tcW w:w="993" w:type="dxa"/>
-          </w:tcPr>
-          <w:p/>
-        </w:tc>
-        <w:tc>
-          <w:tcPr>
-            <w:tcW w:w="2409" w:type="dxa"/>
-          </w:tcPr>
-          <w:p/>
-        </w:tc>
-        <w:tc>
-          <w:tcPr>
-            <w:tcW w:w="2268" w:type="dxa"/>
-          </w:tcPr>
-          <w:p/>
-        </w:tc>
-        <w:tc>
-          <w:tcPr>
-            <w:tcW w:w="851" w:type="dxa"/>
-          </w:tcPr>
-          <w:p/>
+            <w:tcW w:w="560" w:type="dxa"/>
+          </w:tcPr>
+          <w:p/>
+          <w:p>
+            <w:r>
+              <w:t>3</w:t>
+            </w:r>
+          </w:p>
+          <w:p/>
+        </w:tc>
+        <w:tc>
+          <w:tcPr>
+            <w:tcW w:w="2257" w:type="dxa"/>
+          </w:tcPr>
+          <w:p/>
+          <w:p/>
+          <w:p>
+            <w:r>
+              <w:t>Som pkt. 2</w:t>
+            </w:r>
+          </w:p>
+        </w:tc>
+        <w:tc>
+          <w:tcPr>
+            <w:tcW w:w="2565" w:type="dxa"/>
+          </w:tcPr>
+          <w:p/>
+          <w:p/>
+          <w:p>
+            <w:r>
+              <w:t>Som pkt. 2</w:t>
+            </w:r>
+          </w:p>
+        </w:tc>
+        <w:tc>
+          <w:tcPr>
+            <w:tcW w:w="1321" w:type="dxa"/>
+          </w:tcPr>
+          <w:p/>
+          <w:p/>
+          <w:p>
+            <w:r>
+              <w:t>XXX</w:t>
+            </w:r>
+          </w:p>
+          <w:p/>
+          <w:p/>
+        </w:tc>
+        <w:tc>
+          <w:tcPr>
+            <w:tcW w:w="2394" w:type="dxa"/>
+          </w:tcPr>
+          <w:p/>
+          <w:p>
+            <w:r>
+              <w:t>Nummeret er gyldig</w:t>
+            </w:r>
+          </w:p>
+          <w:p>
+            <w:r>
+              <w:t>Ny kunde er lagret</w:t>
+            </w:r>
+          </w:p>
+          <w:p>
+            <w:r>
+              <w:t>Kommandoen avsluttes</w:t>
+            </w:r>
+          </w:p>
+        </w:tc>
+        <w:tc>
+          <w:tcPr>
+            <w:tcW w:w="2248" w:type="dxa"/>
+          </w:tcPr>
+          <w:p/>
+          <w:p/>
+          <w:p>
+            <w:r>
+              <w:t xml:space="preserve">                </w:t>
+            </w:r>
+            <w:r>
+              <w:t>-||-</w:t>
+            </w:r>
+          </w:p>
         </w:tc>
         <w:tc>
           <w:tcPr>
             <w:tcW w:w="850" w:type="dxa"/>
           </w:tcPr>
           <w:p/>
-        </w:tc>
-        <w:tc>
-          <w:tcPr>
-            <w:tcW w:w="2694" w:type="dxa"/>
+          <w:p/>
+          <w:p>
+            <w:r>
+              <w:t>OK</w:t>
+            </w:r>
+          </w:p>
+        </w:tc>
+        <w:tc>
+          <w:tcPr>
+            <w:tcW w:w="849" w:type="dxa"/>
+          </w:tcPr>
+          <w:p/>
+          <w:p/>
+          <w:p>
+            <w:r>
+              <w:t>Anna</w:t>
+            </w:r>
+          </w:p>
+        </w:tc>
+        <w:tc>
+          <w:tcPr>
+            <w:tcW w:w="2686" w:type="dxa"/>
           </w:tcPr>
           <w:p/>
         </w:tc>
@@ -435,45 +618,38 @@
       <w:tr>
         <w:tc>
           <w:tcPr>
-            <w:tcW w:w="562" w:type="dxa"/>
-          </w:tcPr>
-          <w:p/>
-          <w:p/>
-          <w:p/>
-        </w:tc>
-        <w:tc>
-          <w:tcPr>
-            <w:tcW w:w="2268" w:type="dxa"/>
-          </w:tcPr>
-          <w:p/>
-        </w:tc>
-        <w:tc>
-          <w:tcPr>
-            <w:tcW w:w="2835" w:type="dxa"/>
-          </w:tcPr>
-          <w:p/>
-        </w:tc>
-        <w:tc>
-          <w:tcPr>
-            <w:tcW w:w="993" w:type="dxa"/>
-          </w:tcPr>
-          <w:p/>
-        </w:tc>
-        <w:tc>
-          <w:tcPr>
-            <w:tcW w:w="2409" w:type="dxa"/>
-          </w:tcPr>
-          <w:p/>
-        </w:tc>
-        <w:tc>
-          <w:tcPr>
-            <w:tcW w:w="2268" w:type="dxa"/>
-          </w:tcPr>
-          <w:p/>
-        </w:tc>
-        <w:tc>
-          <w:tcPr>
-            <w:tcW w:w="851" w:type="dxa"/>
+            <w:tcW w:w="560" w:type="dxa"/>
+          </w:tcPr>
+          <w:p/>
+          <w:p/>
+        </w:tc>
+        <w:tc>
+          <w:tcPr>
+            <w:tcW w:w="2257" w:type="dxa"/>
+          </w:tcPr>
+          <w:p/>
+        </w:tc>
+        <w:tc>
+          <w:tcPr>
+            <w:tcW w:w="2565" w:type="dxa"/>
+          </w:tcPr>
+          <w:p/>
+        </w:tc>
+        <w:tc>
+          <w:tcPr>
+            <w:tcW w:w="1321" w:type="dxa"/>
+          </w:tcPr>
+          <w:p/>
+        </w:tc>
+        <w:tc>
+          <w:tcPr>
+            <w:tcW w:w="2394" w:type="dxa"/>
+          </w:tcPr>
+          <w:p/>
+        </w:tc>
+        <w:tc>
+          <w:tcPr>
+            <w:tcW w:w="2248" w:type="dxa"/>
           </w:tcPr>
           <w:p/>
         </w:tc>
@@ -485,7 +661,13 @@
         </w:tc>
         <w:tc>
           <w:tcPr>
-            <w:tcW w:w="2694" w:type="dxa"/>
+            <w:tcW w:w="849" w:type="dxa"/>
+          </w:tcPr>
+          <w:p/>
+        </w:tc>
+        <w:tc>
+          <w:tcPr>
+            <w:tcW w:w="2686" w:type="dxa"/>
           </w:tcPr>
           <w:p/>
         </w:tc>
@@ -493,45 +675,37 @@
       <w:tr>
         <w:tc>
           <w:tcPr>
-            <w:tcW w:w="562" w:type="dxa"/>
-          </w:tcPr>
-          <w:p/>
-          <w:p/>
-          <w:p/>
-        </w:tc>
-        <w:tc>
-          <w:tcPr>
-            <w:tcW w:w="2268" w:type="dxa"/>
-          </w:tcPr>
-          <w:p/>
-        </w:tc>
-        <w:tc>
-          <w:tcPr>
-            <w:tcW w:w="2835" w:type="dxa"/>
-          </w:tcPr>
-          <w:p/>
-        </w:tc>
-        <w:tc>
-          <w:tcPr>
-            <w:tcW w:w="993" w:type="dxa"/>
-          </w:tcPr>
-          <w:p/>
-        </w:tc>
-        <w:tc>
-          <w:tcPr>
-            <w:tcW w:w="2409" w:type="dxa"/>
-          </w:tcPr>
-          <w:p/>
-        </w:tc>
-        <w:tc>
-          <w:tcPr>
-            <w:tcW w:w="2268" w:type="dxa"/>
-          </w:tcPr>
-          <w:p/>
-        </w:tc>
-        <w:tc>
-          <w:tcPr>
-            <w:tcW w:w="851" w:type="dxa"/>
+            <w:tcW w:w="560" w:type="dxa"/>
+          </w:tcPr>
+          <w:p/>
+        </w:tc>
+        <w:tc>
+          <w:tcPr>
+            <w:tcW w:w="2257" w:type="dxa"/>
+          </w:tcPr>
+          <w:p/>
+        </w:tc>
+        <w:tc>
+          <w:tcPr>
+            <w:tcW w:w="2565" w:type="dxa"/>
+          </w:tcPr>
+          <w:p/>
+        </w:tc>
+        <w:tc>
+          <w:tcPr>
+            <w:tcW w:w="1321" w:type="dxa"/>
+          </w:tcPr>
+          <w:p/>
+        </w:tc>
+        <w:tc>
+          <w:tcPr>
+            <w:tcW w:w="2394" w:type="dxa"/>
+          </w:tcPr>
+          <w:p/>
+        </w:tc>
+        <w:tc>
+          <w:tcPr>
+            <w:tcW w:w="2248" w:type="dxa"/>
           </w:tcPr>
           <w:p/>
         </w:tc>
@@ -543,7 +717,13 @@
         </w:tc>
         <w:tc>
           <w:tcPr>
-            <w:tcW w:w="2694" w:type="dxa"/>
+            <w:tcW w:w="849" w:type="dxa"/>
+          </w:tcPr>
+          <w:p/>
+        </w:tc>
+        <w:tc>
+          <w:tcPr>
+            <w:tcW w:w="2686" w:type="dxa"/>
           </w:tcPr>
           <w:p/>
         </w:tc>
@@ -551,45 +731,37 @@
       <w:tr>
         <w:tc>
           <w:tcPr>
-            <w:tcW w:w="562" w:type="dxa"/>
-          </w:tcPr>
-          <w:p/>
-          <w:p/>
-          <w:p/>
-        </w:tc>
-        <w:tc>
-          <w:tcPr>
-            <w:tcW w:w="2268" w:type="dxa"/>
-          </w:tcPr>
-          <w:p/>
-        </w:tc>
-        <w:tc>
-          <w:tcPr>
-            <w:tcW w:w="2835" w:type="dxa"/>
-          </w:tcPr>
-          <w:p/>
-        </w:tc>
-        <w:tc>
-          <w:tcPr>
-            <w:tcW w:w="993" w:type="dxa"/>
-          </w:tcPr>
-          <w:p/>
-        </w:tc>
-        <w:tc>
-          <w:tcPr>
-            <w:tcW w:w="2409" w:type="dxa"/>
-          </w:tcPr>
-          <w:p/>
-        </w:tc>
-        <w:tc>
-          <w:tcPr>
-            <w:tcW w:w="2268" w:type="dxa"/>
-          </w:tcPr>
-          <w:p/>
-        </w:tc>
-        <w:tc>
-          <w:tcPr>
-            <w:tcW w:w="851" w:type="dxa"/>
+            <w:tcW w:w="560" w:type="dxa"/>
+          </w:tcPr>
+          <w:p/>
+        </w:tc>
+        <w:tc>
+          <w:tcPr>
+            <w:tcW w:w="2257" w:type="dxa"/>
+          </w:tcPr>
+          <w:p/>
+        </w:tc>
+        <w:tc>
+          <w:tcPr>
+            <w:tcW w:w="2565" w:type="dxa"/>
+          </w:tcPr>
+          <w:p/>
+        </w:tc>
+        <w:tc>
+          <w:tcPr>
+            <w:tcW w:w="1321" w:type="dxa"/>
+          </w:tcPr>
+          <w:p/>
+        </w:tc>
+        <w:tc>
+          <w:tcPr>
+            <w:tcW w:w="2394" w:type="dxa"/>
+          </w:tcPr>
+          <w:p/>
+        </w:tc>
+        <w:tc>
+          <w:tcPr>
+            <w:tcW w:w="2248" w:type="dxa"/>
           </w:tcPr>
           <w:p/>
         </w:tc>
@@ -601,7 +773,13 @@
         </w:tc>
         <w:tc>
           <w:tcPr>
-            <w:tcW w:w="2694" w:type="dxa"/>
+            <w:tcW w:w="849" w:type="dxa"/>
+          </w:tcPr>
+          <w:p/>
+        </w:tc>
+        <w:tc>
+          <w:tcPr>
+            <w:tcW w:w="2686" w:type="dxa"/>
           </w:tcPr>
           <w:p/>
         </w:tc>
@@ -609,45 +787,37 @@
       <w:tr>
         <w:tc>
           <w:tcPr>
-            <w:tcW w:w="562" w:type="dxa"/>
-          </w:tcPr>
-          <w:p/>
-          <w:p/>
-          <w:p/>
-        </w:tc>
-        <w:tc>
-          <w:tcPr>
-            <w:tcW w:w="2268" w:type="dxa"/>
-          </w:tcPr>
-          <w:p/>
-        </w:tc>
-        <w:tc>
-          <w:tcPr>
-            <w:tcW w:w="2835" w:type="dxa"/>
-          </w:tcPr>
-          <w:p/>
-        </w:tc>
-        <w:tc>
-          <w:tcPr>
-            <w:tcW w:w="993" w:type="dxa"/>
-          </w:tcPr>
-          <w:p/>
-        </w:tc>
-        <w:tc>
-          <w:tcPr>
-            <w:tcW w:w="2409" w:type="dxa"/>
-          </w:tcPr>
-          <w:p/>
-        </w:tc>
-        <w:tc>
-          <w:tcPr>
-            <w:tcW w:w="2268" w:type="dxa"/>
-          </w:tcPr>
-          <w:p/>
-        </w:tc>
-        <w:tc>
-          <w:tcPr>
-            <w:tcW w:w="851" w:type="dxa"/>
+            <w:tcW w:w="560" w:type="dxa"/>
+          </w:tcPr>
+          <w:p/>
+        </w:tc>
+        <w:tc>
+          <w:tcPr>
+            <w:tcW w:w="2257" w:type="dxa"/>
+          </w:tcPr>
+          <w:p/>
+        </w:tc>
+        <w:tc>
+          <w:tcPr>
+            <w:tcW w:w="2565" w:type="dxa"/>
+          </w:tcPr>
+          <w:p/>
+        </w:tc>
+        <w:tc>
+          <w:tcPr>
+            <w:tcW w:w="1321" w:type="dxa"/>
+          </w:tcPr>
+          <w:p/>
+        </w:tc>
+        <w:tc>
+          <w:tcPr>
+            <w:tcW w:w="2394" w:type="dxa"/>
+          </w:tcPr>
+          <w:p/>
+        </w:tc>
+        <w:tc>
+          <w:tcPr>
+            <w:tcW w:w="2248" w:type="dxa"/>
           </w:tcPr>
           <w:p/>
         </w:tc>
@@ -659,7 +829,13 @@
         </w:tc>
         <w:tc>
           <w:tcPr>
-            <w:tcW w:w="2694" w:type="dxa"/>
+            <w:tcW w:w="849" w:type="dxa"/>
+          </w:tcPr>
+          <w:p/>
+        </w:tc>
+        <w:tc>
+          <w:tcPr>
+            <w:tcW w:w="2686" w:type="dxa"/>
           </w:tcPr>
           <w:p/>
         </w:tc>
@@ -667,45 +843,37 @@
       <w:tr>
         <w:tc>
           <w:tcPr>
-            <w:tcW w:w="562" w:type="dxa"/>
-          </w:tcPr>
-          <w:p/>
-          <w:p/>
-          <w:p/>
-        </w:tc>
-        <w:tc>
-          <w:tcPr>
-            <w:tcW w:w="2268" w:type="dxa"/>
-          </w:tcPr>
-          <w:p/>
-        </w:tc>
-        <w:tc>
-          <w:tcPr>
-            <w:tcW w:w="2835" w:type="dxa"/>
-          </w:tcPr>
-          <w:p/>
-        </w:tc>
-        <w:tc>
-          <w:tcPr>
-            <w:tcW w:w="993" w:type="dxa"/>
-          </w:tcPr>
-          <w:p/>
-        </w:tc>
-        <w:tc>
-          <w:tcPr>
-            <w:tcW w:w="2409" w:type="dxa"/>
-          </w:tcPr>
-          <w:p/>
-        </w:tc>
-        <w:tc>
-          <w:tcPr>
-            <w:tcW w:w="2268" w:type="dxa"/>
-          </w:tcPr>
-          <w:p/>
-        </w:tc>
-        <w:tc>
-          <w:tcPr>
-            <w:tcW w:w="851" w:type="dxa"/>
+            <w:tcW w:w="560" w:type="dxa"/>
+          </w:tcPr>
+          <w:p/>
+        </w:tc>
+        <w:tc>
+          <w:tcPr>
+            <w:tcW w:w="2257" w:type="dxa"/>
+          </w:tcPr>
+          <w:p/>
+        </w:tc>
+        <w:tc>
+          <w:tcPr>
+            <w:tcW w:w="2565" w:type="dxa"/>
+          </w:tcPr>
+          <w:p/>
+        </w:tc>
+        <w:tc>
+          <w:tcPr>
+            <w:tcW w:w="1321" w:type="dxa"/>
+          </w:tcPr>
+          <w:p/>
+        </w:tc>
+        <w:tc>
+          <w:tcPr>
+            <w:tcW w:w="2394" w:type="dxa"/>
+          </w:tcPr>
+          <w:p/>
+        </w:tc>
+        <w:tc>
+          <w:tcPr>
+            <w:tcW w:w="2248" w:type="dxa"/>
           </w:tcPr>
           <w:p/>
         </w:tc>
@@ -717,7 +885,13 @@
         </w:tc>
         <w:tc>
           <w:tcPr>
-            <w:tcW w:w="2694" w:type="dxa"/>
+            <w:tcW w:w="849" w:type="dxa"/>
+          </w:tcPr>
+          <w:p/>
+        </w:tc>
+        <w:tc>
+          <w:tcPr>
+            <w:tcW w:w="2686" w:type="dxa"/>
           </w:tcPr>
           <w:p/>
         </w:tc>
@@ -725,45 +899,37 @@
       <w:tr>
         <w:tc>
           <w:tcPr>
-            <w:tcW w:w="562" w:type="dxa"/>
-          </w:tcPr>
-          <w:p/>
-          <w:p/>
-          <w:p/>
-        </w:tc>
-        <w:tc>
-          <w:tcPr>
-            <w:tcW w:w="2268" w:type="dxa"/>
-          </w:tcPr>
-          <w:p/>
-        </w:tc>
-        <w:tc>
-          <w:tcPr>
-            <w:tcW w:w="2835" w:type="dxa"/>
-          </w:tcPr>
-          <w:p/>
-        </w:tc>
-        <w:tc>
-          <w:tcPr>
-            <w:tcW w:w="993" w:type="dxa"/>
-          </w:tcPr>
-          <w:p/>
-        </w:tc>
-        <w:tc>
-          <w:tcPr>
-            <w:tcW w:w="2409" w:type="dxa"/>
-          </w:tcPr>
-          <w:p/>
-        </w:tc>
-        <w:tc>
-          <w:tcPr>
-            <w:tcW w:w="2268" w:type="dxa"/>
-          </w:tcPr>
-          <w:p/>
-        </w:tc>
-        <w:tc>
-          <w:tcPr>
-            <w:tcW w:w="851" w:type="dxa"/>
+            <w:tcW w:w="560" w:type="dxa"/>
+          </w:tcPr>
+          <w:p/>
+        </w:tc>
+        <w:tc>
+          <w:tcPr>
+            <w:tcW w:w="2257" w:type="dxa"/>
+          </w:tcPr>
+          <w:p/>
+        </w:tc>
+        <w:tc>
+          <w:tcPr>
+            <w:tcW w:w="2565" w:type="dxa"/>
+          </w:tcPr>
+          <w:p/>
+        </w:tc>
+        <w:tc>
+          <w:tcPr>
+            <w:tcW w:w="1321" w:type="dxa"/>
+          </w:tcPr>
+          <w:p/>
+        </w:tc>
+        <w:tc>
+          <w:tcPr>
+            <w:tcW w:w="2394" w:type="dxa"/>
+          </w:tcPr>
+          <w:p/>
+        </w:tc>
+        <w:tc>
+          <w:tcPr>
+            <w:tcW w:w="2248" w:type="dxa"/>
           </w:tcPr>
           <w:p/>
         </w:tc>
@@ -775,7 +941,13 @@
         </w:tc>
         <w:tc>
           <w:tcPr>
-            <w:tcW w:w="2694" w:type="dxa"/>
+            <w:tcW w:w="849" w:type="dxa"/>
+          </w:tcPr>
+          <w:p/>
+        </w:tc>
+        <w:tc>
+          <w:tcPr>
+            <w:tcW w:w="2686" w:type="dxa"/>
           </w:tcPr>
           <w:p/>
         </w:tc>
@@ -783,45 +955,37 @@
       <w:tr>
         <w:tc>
           <w:tcPr>
-            <w:tcW w:w="562" w:type="dxa"/>
-          </w:tcPr>
-          <w:p/>
-          <w:p/>
-          <w:p/>
-        </w:tc>
-        <w:tc>
-          <w:tcPr>
-            <w:tcW w:w="2268" w:type="dxa"/>
-          </w:tcPr>
-          <w:p/>
-        </w:tc>
-        <w:tc>
-          <w:tcPr>
-            <w:tcW w:w="2835" w:type="dxa"/>
-          </w:tcPr>
-          <w:p/>
-        </w:tc>
-        <w:tc>
-          <w:tcPr>
-            <w:tcW w:w="993" w:type="dxa"/>
-          </w:tcPr>
-          <w:p/>
-        </w:tc>
-        <w:tc>
-          <w:tcPr>
-            <w:tcW w:w="2409" w:type="dxa"/>
-          </w:tcPr>
-          <w:p/>
-        </w:tc>
-        <w:tc>
-          <w:tcPr>
-            <w:tcW w:w="2268" w:type="dxa"/>
-          </w:tcPr>
-          <w:p/>
-        </w:tc>
-        <w:tc>
-          <w:tcPr>
-            <w:tcW w:w="851" w:type="dxa"/>
+            <w:tcW w:w="560" w:type="dxa"/>
+          </w:tcPr>
+          <w:p/>
+        </w:tc>
+        <w:tc>
+          <w:tcPr>
+            <w:tcW w:w="2257" w:type="dxa"/>
+          </w:tcPr>
+          <w:p/>
+        </w:tc>
+        <w:tc>
+          <w:tcPr>
+            <w:tcW w:w="2565" w:type="dxa"/>
+          </w:tcPr>
+          <w:p/>
+        </w:tc>
+        <w:tc>
+          <w:tcPr>
+            <w:tcW w:w="1321" w:type="dxa"/>
+          </w:tcPr>
+          <w:p/>
+        </w:tc>
+        <w:tc>
+          <w:tcPr>
+            <w:tcW w:w="2394" w:type="dxa"/>
+          </w:tcPr>
+          <w:p/>
+        </w:tc>
+        <w:tc>
+          <w:tcPr>
+            <w:tcW w:w="2248" w:type="dxa"/>
           </w:tcPr>
           <w:p/>
         </w:tc>
@@ -833,7 +997,13 @@
         </w:tc>
         <w:tc>
           <w:tcPr>
-            <w:tcW w:w="2694" w:type="dxa"/>
+            <w:tcW w:w="849" w:type="dxa"/>
+          </w:tcPr>
+          <w:p/>
+        </w:tc>
+        <w:tc>
+          <w:tcPr>
+            <w:tcW w:w="2686" w:type="dxa"/>
           </w:tcPr>
           <w:p/>
         </w:tc>
@@ -851,7 +1021,7 @@
 </file>
 
 <file path=word/endnotes.xml><?xml version="1.0" encoding="utf-8"?>
-<w:endnotes xmlns:wpc="http://schemas.microsoft.com/office/word/2010/wordprocessingCanvas" xmlns:cx="http://schemas.microsoft.com/office/drawing/2014/chartex" xmlns:cx1="http://schemas.microsoft.com/office/drawing/2015/9/8/chartex" xmlns:mc="http://schemas.openxmlformats.org/markup-compatibility/2006" xmlns:o="urn:schemas-microsoft-com:office:office" xmlns:r="http://schemas.openxmlformats.org/officeDocument/2006/relationships" xmlns:m="http://schemas.openxmlformats.org/officeDocument/2006/math" xmlns:v="urn:schemas-microsoft-com:vml" xmlns:wp14="http://schemas.microsoft.com/office/word/2010/wordprocessingDrawing" xmlns:wp="http://schemas.openxmlformats.org/drawingml/2006/wordprocessingDrawing" xmlns:w10="urn:schemas-microsoft-com:office:word" xmlns:w="http://schemas.openxmlformats.org/wordprocessingml/2006/main" xmlns:w14="http://schemas.microsoft.com/office/word/2010/wordml" xmlns:w15="http://schemas.microsoft.com/office/word/2012/wordml" xmlns:w16se="http://schemas.microsoft.com/office/word/2015/wordml/symex" xmlns:wpg="http://schemas.microsoft.com/office/word/2010/wordprocessingGroup" xmlns:wpi="http://schemas.microsoft.com/office/word/2010/wordprocessingInk" xmlns:wne="http://schemas.microsoft.com/office/word/2006/wordml" xmlns:wps="http://schemas.microsoft.com/office/word/2010/wordprocessingShape" mc:Ignorable="w14 w15 w16se wp14">
+<w:endnotes xmlns:wpc="http://schemas.microsoft.com/office/word/2010/wordprocessingCanvas" xmlns:cx="http://schemas.microsoft.com/office/drawing/2014/chartex" xmlns:cx1="http://schemas.microsoft.com/office/drawing/2015/9/8/chartex" xmlns:cx2="http://schemas.microsoft.com/office/drawing/2015/10/21/chartex" xmlns:cx3="http://schemas.microsoft.com/office/drawing/2016/5/9/chartex" xmlns:cx4="http://schemas.microsoft.com/office/drawing/2016/5/10/chartex" xmlns:cx5="http://schemas.microsoft.com/office/drawing/2016/5/11/chartex" xmlns:cx6="http://schemas.microsoft.com/office/drawing/2016/5/12/chartex" xmlns:cx7="http://schemas.microsoft.com/office/drawing/2016/5/13/chartex" xmlns:cx8="http://schemas.microsoft.com/office/drawing/2016/5/14/chartex" xmlns:mc="http://schemas.openxmlformats.org/markup-compatibility/2006" xmlns:aink="http://schemas.microsoft.com/office/drawing/2016/ink" xmlns:am3d="http://schemas.microsoft.com/office/drawing/2017/model3d" xmlns:o="urn:schemas-microsoft-com:office:office" xmlns:r="http://schemas.openxmlformats.org/officeDocument/2006/relationships" xmlns:m="http://schemas.openxmlformats.org/officeDocument/2006/math" xmlns:v="urn:schemas-microsoft-com:vml" xmlns:wp14="http://schemas.microsoft.com/office/word/2010/wordprocessingDrawing" xmlns:wp="http://schemas.openxmlformats.org/drawingml/2006/wordprocessingDrawing" xmlns:w10="urn:schemas-microsoft-com:office:word" xmlns:w="http://schemas.openxmlformats.org/wordprocessingml/2006/main" xmlns:w14="http://schemas.microsoft.com/office/word/2010/wordml" xmlns:w15="http://schemas.microsoft.com/office/word/2012/wordml" xmlns:w16cex="http://schemas.microsoft.com/office/word/2018/wordml/cex" xmlns:w16cid="http://schemas.microsoft.com/office/word/2016/wordml/cid" xmlns:w16="http://schemas.microsoft.com/office/word/2018/wordml" xmlns:w16sdtdh="http://schemas.microsoft.com/office/word/2020/wordml/sdtdatahash" xmlns:w16se="http://schemas.microsoft.com/office/word/2015/wordml/symex" xmlns:wpg="http://schemas.microsoft.com/office/word/2010/wordprocessingGroup" xmlns:wpi="http://schemas.microsoft.com/office/word/2010/wordprocessingInk" xmlns:wne="http://schemas.microsoft.com/office/word/2006/wordml" xmlns:wps="http://schemas.microsoft.com/office/word/2010/wordprocessingShape" mc:Ignorable="w14 w15 w16se w16cid w16 w16cex w16sdtdh wp14">
   <w:endnote w:type="separator" w:id="-1">
     <w:p>
       <w:pPr>
@@ -876,7 +1046,7 @@
 </file>
 
 <file path=word/footnotes.xml><?xml version="1.0" encoding="utf-8"?>
-<w:footnotes xmlns:wpc="http://schemas.microsoft.com/office/word/2010/wordprocessingCanvas" xmlns:cx="http://schemas.microsoft.com/office/drawing/2014/chartex" xmlns:cx1="http://schemas.microsoft.com/office/drawing/2015/9/8/chartex" xmlns:mc="http://schemas.openxmlformats.org/markup-compatibility/2006" xmlns:o="urn:schemas-microsoft-com:office:office" xmlns:r="http://schemas.openxmlformats.org/officeDocument/2006/relationships" xmlns:m="http://schemas.openxmlformats.org/officeDocument/2006/math" xmlns:v="urn:schemas-microsoft-com:vml" xmlns:wp14="http://schemas.microsoft.com/office/word/2010/wordprocessingDrawing" xmlns:wp="http://schemas.openxmlformats.org/drawingml/2006/wordprocessingDrawing" xmlns:w10="urn:schemas-microsoft-com:office:word" xmlns:w="http://schemas.openxmlformats.org/wordprocessingml/2006/main" xmlns:w14="http://schemas.microsoft.com/office/word/2010/wordml" xmlns:w15="http://schemas.microsoft.com/office/word/2012/wordml" xmlns:w16se="http://schemas.microsoft.com/office/word/2015/wordml/symex" xmlns:wpg="http://schemas.microsoft.com/office/word/2010/wordprocessingGroup" xmlns:wpi="http://schemas.microsoft.com/office/word/2010/wordprocessingInk" xmlns:wne="http://schemas.microsoft.com/office/word/2006/wordml" xmlns:wps="http://schemas.microsoft.com/office/word/2010/wordprocessingShape" mc:Ignorable="w14 w15 w16se wp14">
+<w:footnotes xmlns:wpc="http://schemas.microsoft.com/office/word/2010/wordprocessingCanvas" xmlns:cx="http://schemas.microsoft.com/office/drawing/2014/chartex" xmlns:cx1="http://schemas.microsoft.com/office/drawing/2015/9/8/chartex" xmlns:cx2="http://schemas.microsoft.com/office/drawing/2015/10/21/chartex" xmlns:cx3="http://schemas.microsoft.com/office/drawing/2016/5/9/chartex" xmlns:cx4="http://schemas.microsoft.com/office/drawing/2016/5/10/chartex" xmlns:cx5="http://schemas.microsoft.com/office/drawing/2016/5/11/chartex" xmlns:cx6="http://schemas.microsoft.com/office/drawing/2016/5/12/chartex" xmlns:cx7="http://schemas.microsoft.com/office/drawing/2016/5/13/chartex" xmlns:cx8="http://schemas.microsoft.com/office/drawing/2016/5/14/chartex" xmlns:mc="http://schemas.openxmlformats.org/markup-compatibility/2006" xmlns:aink="http://schemas.microsoft.com/office/drawing/2016/ink" xmlns:am3d="http://schemas.microsoft.com/office/drawing/2017/model3d" xmlns:o="urn:schemas-microsoft-com:office:office" xmlns:r="http://schemas.openxmlformats.org/officeDocument/2006/relationships" xmlns:m="http://schemas.openxmlformats.org/officeDocument/2006/math" xmlns:v="urn:schemas-microsoft-com:vml" xmlns:wp14="http://schemas.microsoft.com/office/word/2010/wordprocessingDrawing" xmlns:wp="http://schemas.openxmlformats.org/drawingml/2006/wordprocessingDrawing" xmlns:w10="urn:schemas-microsoft-com:office:word" xmlns:w="http://schemas.openxmlformats.org/wordprocessingml/2006/main" xmlns:w14="http://schemas.microsoft.com/office/word/2010/wordml" xmlns:w15="http://schemas.microsoft.com/office/word/2012/wordml" xmlns:w16cex="http://schemas.microsoft.com/office/word/2018/wordml/cex" xmlns:w16cid="http://schemas.microsoft.com/office/word/2016/wordml/cid" xmlns:w16="http://schemas.microsoft.com/office/word/2018/wordml" xmlns:w16sdtdh="http://schemas.microsoft.com/office/word/2020/wordml/sdtdatahash" xmlns:w16se="http://schemas.microsoft.com/office/word/2015/wordml/symex" xmlns:wpg="http://schemas.microsoft.com/office/word/2010/wordprocessingGroup" xmlns:wpi="http://schemas.microsoft.com/office/word/2010/wordprocessingInk" xmlns:wne="http://schemas.microsoft.com/office/word/2006/wordml" xmlns:wps="http://schemas.microsoft.com/office/word/2010/wordprocessingShape" mc:Ignorable="w14 w15 w16se w16cid w16 w16cex w16sdtdh wp14">
   <w:footnote w:type="separator" w:id="-1">
     <w:p>
       <w:pPr>
@@ -901,7 +1071,7 @@
 </file>
 
 <file path=word/styles.xml><?xml version="1.0" encoding="utf-8"?>
-<w:styles xmlns:mc="http://schemas.openxmlformats.org/markup-compatibility/2006" xmlns:r="http://schemas.openxmlformats.org/officeDocument/2006/relationships" xmlns:w="http://schemas.openxmlformats.org/wordprocessingml/2006/main" xmlns:w14="http://schemas.microsoft.com/office/word/2010/wordml" xmlns:w15="http://schemas.microsoft.com/office/word/2012/wordml" xmlns:w16se="http://schemas.microsoft.com/office/word/2015/wordml/symex" mc:Ignorable="w14 w15 w16se">
+<w:styles xmlns:mc="http://schemas.openxmlformats.org/markup-compatibility/2006" xmlns:r="http://schemas.openxmlformats.org/officeDocument/2006/relationships" xmlns:w="http://schemas.openxmlformats.org/wordprocessingml/2006/main" xmlns:w14="http://schemas.microsoft.com/office/word/2010/wordml" xmlns:w15="http://schemas.microsoft.com/office/word/2012/wordml" xmlns:w16cex="http://schemas.microsoft.com/office/word/2018/wordml/cex" xmlns:w16cid="http://schemas.microsoft.com/office/word/2016/wordml/cid" xmlns:w16="http://schemas.microsoft.com/office/word/2018/wordml" xmlns:w16sdtdh="http://schemas.microsoft.com/office/word/2020/wordml/sdtdatahash" xmlns:w16se="http://schemas.microsoft.com/office/word/2015/wordml/symex" mc:Ignorable="w14 w15 w16se w16cid w16 w16cex w16sdtdh">
   <w:docDefaults>
     <w:rPrDefault>
       <w:rPr>
@@ -917,7 +1087,7 @@
       </w:pPr>
     </w:pPrDefault>
   </w:docDefaults>
-  <w:latentStyles w:defLockedState="0" w:defUIPriority="99" w:defSemiHidden="0" w:defUnhideWhenUsed="0" w:defQFormat="0" w:count="371">
+  <w:latentStyles w:defLockedState="0" w:defUIPriority="99" w:defSemiHidden="0" w:defUnhideWhenUsed="0" w:defQFormat="0" w:count="376">
     <w:lsdException w:name="Normal" w:uiPriority="0" w:qFormat="1"/>
     <w:lsdException w:name="heading 1" w:uiPriority="9" w:qFormat="1"/>
     <w:lsdException w:name="heading 2" w:semiHidden="1" w:uiPriority="9" w:unhideWhenUsed="1" w:qFormat="1"/>
@@ -1023,7 +1193,6 @@
     <w:lsdException w:name="HTML Sample" w:semiHidden="1" w:unhideWhenUsed="1"/>
     <w:lsdException w:name="HTML Typewriter" w:semiHidden="1" w:unhideWhenUsed="1"/>
     <w:lsdException w:name="HTML Variable" w:semiHidden="1" w:unhideWhenUsed="1"/>
-    <w:lsdException w:name="Normal Table" w:semiHidden="1" w:unhideWhenUsed="1"/>
     <w:lsdException w:name="annotation subject" w:semiHidden="1" w:unhideWhenUsed="1"/>
     <w:lsdException w:name="No List" w:semiHidden="1" w:unhideWhenUsed="1"/>
     <w:lsdException w:name="Outline List 1" w:semiHidden="1" w:unhideWhenUsed="1"/>
@@ -1066,11 +1235,8 @@
     <w:lsdException w:name="Table Contemporary" w:semiHidden="1" w:unhideWhenUsed="1"/>
     <w:lsdException w:name="Table Elegant" w:semiHidden="1" w:unhideWhenUsed="1"/>
     <w:lsdException w:name="Table Professional" w:semiHidden="1" w:unhideWhenUsed="1"/>
-    <w:lsdException w:name="Table Subtle 1" w:semiHidden="1" w:unhideWhenUsed="1"/>
     <w:lsdException w:name="Table Subtle 2" w:semiHidden="1" w:unhideWhenUsed="1"/>
     <w:lsdException w:name="Table Web 1" w:semiHidden="1" w:unhideWhenUsed="1"/>
-    <w:lsdException w:name="Table Web 2" w:semiHidden="1" w:unhideWhenUsed="1"/>
-    <w:lsdException w:name="Table Web 3" w:semiHidden="1" w:unhideWhenUsed="1"/>
     <w:lsdException w:name="Balloon Text" w:semiHidden="1" w:unhideWhenUsed="1"/>
     <w:lsdException w:name="Table Grid" w:uiPriority="39"/>
     <w:lsdException w:name="Table Theme" w:semiHidden="1" w:unhideWhenUsed="1"/>
@@ -1289,18 +1455,23 @@
     <w:lsdException w:name="List Table 5 Dark Accent 6" w:uiPriority="50"/>
     <w:lsdException w:name="List Table 6 Colorful Accent 6" w:uiPriority="51"/>
     <w:lsdException w:name="List Table 7 Colorful Accent 6" w:uiPriority="52"/>
+    <w:lsdException w:name="Mention" w:semiHidden="1" w:unhideWhenUsed="1"/>
+    <w:lsdException w:name="Smart Hyperlink" w:semiHidden="1" w:unhideWhenUsed="1"/>
+    <w:lsdException w:name="Hashtag" w:semiHidden="1" w:unhideWhenUsed="1"/>
+    <w:lsdException w:name="Unresolved Mention" w:semiHidden="1" w:unhideWhenUsed="1"/>
+    <w:lsdException w:name="Smart Link" w:semiHidden="1" w:unhideWhenUsed="1"/>
   </w:latentStyles>
   <w:style w:type="paragraph" w:default="1" w:styleId="Normal">
     <w:name w:val="Normal"/>
     <w:qFormat/>
   </w:style>
-  <w:style w:type="character" w:default="1" w:styleId="Standardskriftforavsnitt">
+  <w:style w:type="character" w:default="1" w:styleId="DefaultParagraphFont">
     <w:name w:val="Default Paragraph Font"/>
     <w:uiPriority w:val="1"/>
     <w:semiHidden/>
     <w:unhideWhenUsed/>
   </w:style>
-  <w:style w:type="table" w:default="1" w:styleId="Vanligtabell">
+  <w:style w:type="table" w:default="1" w:styleId="TableNormal">
     <w:name w:val="Normal Table"/>
     <w:uiPriority w:val="99"/>
     <w:semiHidden/>
@@ -1315,15 +1486,15 @@
       </w:tblCellMar>
     </w:tblPr>
   </w:style>
-  <w:style w:type="numbering" w:default="1" w:styleId="Ingenliste">
+  <w:style w:type="numbering" w:default="1" w:styleId="NoList">
     <w:name w:val="No List"/>
     <w:uiPriority w:val="99"/>
     <w:semiHidden/>
     <w:unhideWhenUsed/>
   </w:style>
-  <w:style w:type="table" w:styleId="Tabellrutenett">
+  <w:style w:type="table" w:styleId="TableGrid">
     <w:name w:val="Table Grid"/>
-    <w:basedOn w:val="Vanligtabell"/>
+    <w:basedOn w:val="TableNormal"/>
     <w:uiPriority w:val="39"/>
     <w:rsid w:val="00441014"/>
     <w:pPr>

</xml_diff>

<commit_message>
Lagt til testing av kommandoen KN
</commit_message>
<xml_diff>
--- a/Testing/KN_Testing.docx
+++ b/Testing/KN_Testing.docx
@@ -370,9 +370,22 @@
           <w:p/>
           <w:p>
             <w:r>
-              <w:t>Hva som helst kan været et navn, tall, bindestreker etc.</w:t>
-            </w:r>
-          </w:p>
+              <w:t>Hva som helst kan været et navn</w:t>
+            </w:r>
+            <w:r>
+              <w:t>:</w:t>
+            </w:r>
+            <w:r>
+              <w:t xml:space="preserve"> tall, bindestreker</w:t>
+            </w:r>
+            <w:r>
+              <w:t>, blankt</w:t>
+            </w:r>
+            <w:r>
+              <w:t xml:space="preserve"> etc.</w:t>
+            </w:r>
+          </w:p>
+          <w:p/>
         </w:tc>
       </w:tr>
       <w:tr>
@@ -406,6 +419,8 @@
             <w:tcW w:w="2565" w:type="dxa"/>
           </w:tcPr>
           <w:p/>
+          <w:p/>
+          <w:p/>
           <w:p>
             <w:r>
               <w:t>Leser inn tlf. nummer til kunden</w:t>
@@ -425,7 +440,7 @@
           </w:p>
           <w:p>
             <w:r>
-              <w:t>(Ikke innenfor det gitte verdiene)</w:t>
+              <w:t>(Ikke innenfor de gitte verdiene)</w:t>
             </w:r>
           </w:p>
           <w:p>
@@ -444,7 +459,7 @@
               <w:t xml:space="preserve">Looper til det kommer et gyldig tlf. nummer innenfor </w:t>
             </w:r>
             <w:r>
-              <w:t>det gitte verdiene</w:t>
+              <w:t>de gitte verdiene</w:t>
             </w:r>
           </w:p>
         </w:tc>
@@ -457,10 +472,7 @@
           <w:p/>
           <w:p>
             <w:r>
-              <w:t xml:space="preserve">             </w:t>
-            </w:r>
-            <w:r>
-              <w:t xml:space="preserve">  -||-</w:t>
+              <w:t xml:space="preserve">               -||-</w:t>
             </w:r>
           </w:p>
         </w:tc>
@@ -577,10 +589,7 @@
           <w:p/>
           <w:p>
             <w:r>
-              <w:t xml:space="preserve">                </w:t>
-            </w:r>
-            <w:r>
-              <w:t>-||-</w:t>
+              <w:t xml:space="preserve">                -||-</w:t>
             </w:r>
           </w:p>
         </w:tc>
@@ -1193,6 +1202,7 @@
     <w:lsdException w:name="HTML Sample" w:semiHidden="1" w:unhideWhenUsed="1"/>
     <w:lsdException w:name="HTML Typewriter" w:semiHidden="1" w:unhideWhenUsed="1"/>
     <w:lsdException w:name="HTML Variable" w:semiHidden="1" w:unhideWhenUsed="1"/>
+    <w:lsdException w:name="Normal Table" w:semiHidden="1" w:unhideWhenUsed="1"/>
     <w:lsdException w:name="annotation subject" w:semiHidden="1" w:unhideWhenUsed="1"/>
     <w:lsdException w:name="No List" w:semiHidden="1" w:unhideWhenUsed="1"/>
     <w:lsdException w:name="Outline List 1" w:semiHidden="1" w:unhideWhenUsed="1"/>
@@ -1235,8 +1245,11 @@
     <w:lsdException w:name="Table Contemporary" w:semiHidden="1" w:unhideWhenUsed="1"/>
     <w:lsdException w:name="Table Elegant" w:semiHidden="1" w:unhideWhenUsed="1"/>
     <w:lsdException w:name="Table Professional" w:semiHidden="1" w:unhideWhenUsed="1"/>
+    <w:lsdException w:name="Table Subtle 1" w:semiHidden="1" w:unhideWhenUsed="1"/>
     <w:lsdException w:name="Table Subtle 2" w:semiHidden="1" w:unhideWhenUsed="1"/>
     <w:lsdException w:name="Table Web 1" w:semiHidden="1" w:unhideWhenUsed="1"/>
+    <w:lsdException w:name="Table Web 2" w:semiHidden="1" w:unhideWhenUsed="1"/>
+    <w:lsdException w:name="Table Web 3" w:semiHidden="1" w:unhideWhenUsed="1"/>
     <w:lsdException w:name="Balloon Text" w:semiHidden="1" w:unhideWhenUsed="1"/>
     <w:lsdException w:name="Table Grid" w:uiPriority="39"/>
     <w:lsdException w:name="Table Theme" w:semiHidden="1" w:unhideWhenUsed="1"/>

</xml_diff>

<commit_message>
Bedre formulering i KN_Testing
</commit_message>
<xml_diff>
--- a/Testing/KN_Testing.docx
+++ b/Testing/KN_Testing.docx
@@ -3,6 +3,7 @@
 <w:document xmlns:wpc="http://schemas.microsoft.com/office/word/2010/wordprocessingCanvas" xmlns:cx="http://schemas.microsoft.com/office/drawing/2014/chartex" xmlns:cx1="http://schemas.microsoft.com/office/drawing/2015/9/8/chartex" xmlns:cx2="http://schemas.microsoft.com/office/drawing/2015/10/21/chartex" xmlns:cx3="http://schemas.microsoft.com/office/drawing/2016/5/9/chartex" xmlns:cx4="http://schemas.microsoft.com/office/drawing/2016/5/10/chartex" xmlns:cx5="http://schemas.microsoft.com/office/drawing/2016/5/11/chartex" xmlns:cx6="http://schemas.microsoft.com/office/drawing/2016/5/12/chartex" xmlns:cx7="http://schemas.microsoft.com/office/drawing/2016/5/13/chartex" xmlns:cx8="http://schemas.microsoft.com/office/drawing/2016/5/14/chartex" xmlns:mc="http://schemas.openxmlformats.org/markup-compatibility/2006" xmlns:aink="http://schemas.microsoft.com/office/drawing/2016/ink" xmlns:am3d="http://schemas.microsoft.com/office/drawing/2017/model3d" xmlns:o="urn:schemas-microsoft-com:office:office" xmlns:r="http://schemas.openxmlformats.org/officeDocument/2006/relationships" xmlns:m="http://schemas.openxmlformats.org/officeDocument/2006/math" xmlns:v="urn:schemas-microsoft-com:vml" xmlns:wp14="http://schemas.microsoft.com/office/word/2010/wordprocessingDrawing" xmlns:wp="http://schemas.openxmlformats.org/drawingml/2006/wordprocessingDrawing" xmlns:w10="urn:schemas-microsoft-com:office:word" xmlns:w="http://schemas.openxmlformats.org/wordprocessingml/2006/main" xmlns:w14="http://schemas.microsoft.com/office/word/2010/wordml" xmlns:w15="http://schemas.microsoft.com/office/word/2012/wordml" xmlns:w16cex="http://schemas.microsoft.com/office/word/2018/wordml/cex" xmlns:w16cid="http://schemas.microsoft.com/office/word/2016/wordml/cid" xmlns:w16="http://schemas.microsoft.com/office/word/2018/wordml" xmlns:w16sdtdh="http://schemas.microsoft.com/office/word/2020/wordml/sdtdatahash" xmlns:w16se="http://schemas.microsoft.com/office/word/2015/wordml/symex" xmlns:wpg="http://schemas.microsoft.com/office/word/2010/wordprocessingGroup" xmlns:wpi="http://schemas.microsoft.com/office/word/2010/wordprocessingInk" xmlns:wne="http://schemas.microsoft.com/office/word/2006/wordml" xmlns:wps="http://schemas.microsoft.com/office/word/2010/wordprocessingShape" mc:Ignorable="w14 w15 w16se w16cid w16 w16cex w16sdtdh wp14">
   <w:body>
     <w:p>
+      <w:proofErr w:type="gramStart"/>
       <w:r>
         <w:t>Gruppenummer</w:t>
       </w:r>
@@ -12,6 +13,7 @@
       <w:r>
         <w:t>45</w:t>
       </w:r>
+      <w:proofErr w:type="gramEnd"/>
       <w:r>
         <w:tab/>
       </w:r>
@@ -74,12 +76,14 @@
                 <w:b/>
               </w:rPr>
             </w:pPr>
+            <w:proofErr w:type="spellStart"/>
             <w:r>
               <w:rPr>
                 <w:b/>
               </w:rPr>
               <w:t>Nr</w:t>
             </w:r>
+            <w:proofErr w:type="spellEnd"/>
           </w:p>
           <w:p>
             <w:pPr>
@@ -440,7 +444,13 @@
           </w:p>
           <w:p>
             <w:r>
-              <w:t>(Ikke innenfor de gitte verdiene)</w:t>
+              <w:t xml:space="preserve">(Ikke </w:t>
+            </w:r>
+            <w:r>
+              <w:t>gyldig nummer</w:t>
+            </w:r>
+            <w:r>
+              <w:t>)</w:t>
             </w:r>
           </w:p>
           <w:p>

</xml_diff>